<commit_message>
Started writing project documentation.
</commit_message>
<xml_diff>
--- a/TideGrab/docs/Project Summary.docx
+++ b/TideGrab/docs/Project Summary.docx
@@ -10,6 +10,7 @@
           <w:docPartUnique/>
         </w:docPartObj>
       </w:sdtPr>
+      <w:sdtEndPr/>
       <w:sdtContent>
         <w:p>
           <w:r>
@@ -358,6 +359,7 @@
                                   <w:dataBinding w:prefixMappings="xmlns:ns0='http://purl.org/dc/elements/1.1/' xmlns:ns1='http://schemas.openxmlformats.org/package/2006/metadata/core-properties' " w:xpath="/ns1:coreProperties[1]/ns0:creator[1]" w:storeItemID="{6C3C8BC8-F283-45AE-878A-BAB7291924A1}"/>
                                   <w:text/>
                                 </w:sdtPr>
+                                <w:sdtEndPr/>
                                 <w:sdtContent>
                                   <w:p>
                                     <w:pPr>
@@ -424,6 +426,7 @@
                                     <w:dataBinding w:prefixMappings="xmlns:ns0='http://schemas.microsoft.com/office/2006/coverPageProps' " w:xpath="/ns0:CoverPageProperties[1]/ns0:CompanyEmail[1]" w:storeItemID="{55AF091B-3C7A-41E3-B477-F2FDAA23CFDA}"/>
                                     <w:text/>
                                   </w:sdtPr>
+                                  <w:sdtEndPr/>
                                   <w:sdtContent>
                                     <w:r>
                                       <w:rPr>
@@ -478,6 +481,7 @@
                             <w:dataBinding w:prefixMappings="xmlns:ns0='http://purl.org/dc/elements/1.1/' xmlns:ns1='http://schemas.openxmlformats.org/package/2006/metadata/core-properties' " w:xpath="/ns1:coreProperties[1]/ns0:creator[1]" w:storeItemID="{6C3C8BC8-F283-45AE-878A-BAB7291924A1}"/>
                             <w:text/>
                           </w:sdtPr>
+                          <w:sdtEndPr/>
                           <w:sdtContent>
                             <w:p>
                               <w:pPr>
@@ -544,6 +548,7 @@
                               <w:dataBinding w:prefixMappings="xmlns:ns0='http://schemas.microsoft.com/office/2006/coverPageProps' " w:xpath="/ns0:CoverPageProperties[1]/ns0:CompanyEmail[1]" w:storeItemID="{55AF091B-3C7A-41E3-B477-F2FDAA23CFDA}"/>
                               <w:text/>
                             </w:sdtPr>
+                            <w:sdtEndPr/>
                             <w:sdtContent>
                               <w:r>
                                 <w:rPr>
@@ -556,231 +561,6 @@
                             </w:sdtContent>
                           </w:sdt>
                         </w:p>
-                      </w:txbxContent>
-                    </v:textbox>
-                    <w10:wrap type="square" anchorx="page" anchory="page"/>
-                  </v:shape>
-                </w:pict>
-              </mc:Fallback>
-            </mc:AlternateContent>
-          </w:r>
-          <w:r>
-            <w:rPr>
-              <w:noProof/>
-              <w:lang w:eastAsia="en-CA"/>
-            </w:rPr>
-            <mc:AlternateContent>
-              <mc:Choice Requires="wps">
-                <w:drawing>
-                  <wp:anchor distT="0" distB="0" distL="114300" distR="114300" simplePos="0" relativeHeight="251661312" behindDoc="0" locked="0" layoutInCell="1" allowOverlap="1">
-                    <wp:simplePos x="0" y="0"/>
-                    <wp:positionH relativeFrom="page">
-                      <wp:align>center</wp:align>
-                    </wp:positionH>
-                    <mc:AlternateContent>
-                      <mc:Choice Requires="wp14">
-                        <wp:positionV relativeFrom="page">
-                          <wp14:pctPosVOffset>70000</wp14:pctPosVOffset>
-                        </wp:positionV>
-                      </mc:Choice>
-                      <mc:Fallback>
-                        <wp:positionV relativeFrom="page">
-                          <wp:posOffset>7040880</wp:posOffset>
-                        </wp:positionV>
-                      </mc:Fallback>
-                    </mc:AlternateContent>
-                    <wp:extent cx="7315200" cy="1009650"/>
-                    <wp:effectExtent l="0" t="0" r="0" b="0"/>
-                    <wp:wrapSquare wrapText="bothSides"/>
-                    <wp:docPr id="153" name="Text Box 153"/>
-                    <wp:cNvGraphicFramePr/>
-                    <a:graphic xmlns:a="http://schemas.openxmlformats.org/drawingml/2006/main">
-                      <a:graphicData uri="http://schemas.microsoft.com/office/word/2010/wordprocessingShape">
-                        <wps:wsp>
-                          <wps:cNvSpPr txBox="1"/>
-                          <wps:spPr>
-                            <a:xfrm>
-                              <a:off x="0" y="0"/>
-                              <a:ext cx="7315200" cy="1009650"/>
-                            </a:xfrm>
-                            <a:prstGeom prst="rect">
-                              <a:avLst/>
-                            </a:prstGeom>
-                            <a:noFill/>
-                            <a:ln w="6350">
-                              <a:noFill/>
-                            </a:ln>
-                            <a:effectLst/>
-                          </wps:spPr>
-                          <wps:style>
-                            <a:lnRef idx="0">
-                              <a:schemeClr val="accent1"/>
-                            </a:lnRef>
-                            <a:fillRef idx="0">
-                              <a:schemeClr val="accent1"/>
-                            </a:fillRef>
-                            <a:effectRef idx="0">
-                              <a:schemeClr val="accent1"/>
-                            </a:effectRef>
-                            <a:fontRef idx="minor">
-                              <a:schemeClr val="dk1"/>
-                            </a:fontRef>
-                          </wps:style>
-                          <wps:txbx>
-                            <w:txbxContent>
-                              <w:p>
-                                <w:pPr>
-                                  <w:pStyle w:val="NoSpacing"/>
-                                  <w:jc w:val="right"/>
-                                  <w:rPr>
-                                    <w:color w:val="5B9BD5" w:themeColor="accent1"/>
-                                    <w:sz w:val="28"/>
-                                    <w:szCs w:val="28"/>
-                                  </w:rPr>
-                                </w:pPr>
-                                <w:r>
-                                  <w:rPr>
-                                    <w:color w:val="5B9BD5" w:themeColor="accent1"/>
-                                    <w:sz w:val="28"/>
-                                    <w:szCs w:val="28"/>
-                                  </w:rPr>
-                                  <w:t>Abstract</w:t>
-                                </w:r>
-                              </w:p>
-                              <w:sdt>
-                                <w:sdtPr>
-                                  <w:rPr>
-                                    <w:color w:val="595959" w:themeColor="text1" w:themeTint="A6"/>
-                                    <w:sz w:val="20"/>
-                                    <w:szCs w:val="20"/>
-                                  </w:rPr>
-                                  <w:alias w:val="Abstract"/>
-                                  <w:tag w:val=""/>
-                                  <w:id w:val="1375273687"/>
-                                  <w:showingPlcHdr/>
-                                  <w:dataBinding w:prefixMappings="xmlns:ns0='http://schemas.microsoft.com/office/2006/coverPageProps' " w:xpath="/ns0:CoverPageProperties[1]/ns0:Abstract[1]" w:storeItemID="{55AF091B-3C7A-41E3-B477-F2FDAA23CFDA}"/>
-                                  <w:text w:multiLine="1"/>
-                                </w:sdtPr>
-                                <w:sdtContent>
-                                  <w:p>
-                                    <w:pPr>
-                                      <w:pStyle w:val="NoSpacing"/>
-                                      <w:jc w:val="right"/>
-                                      <w:rPr>
-                                        <w:color w:val="595959" w:themeColor="text1" w:themeTint="A6"/>
-                                        <w:sz w:val="20"/>
-                                        <w:szCs w:val="20"/>
-                                      </w:rPr>
-                                    </w:pPr>
-                                    <w:r>
-                                      <w:rPr>
-                                        <w:color w:val="595959" w:themeColor="text1" w:themeTint="A6"/>
-                                        <w:sz w:val="20"/>
-                                        <w:szCs w:val="20"/>
-                                      </w:rPr>
-                                      <w:t xml:space="preserve">[Draw your reader in with an engaging abstract. It is typically a short summary of the document. </w:t>
-                                    </w:r>
-                                    <w:r>
-                                      <w:rPr>
-                                        <w:color w:val="595959" w:themeColor="text1" w:themeTint="A6"/>
-                                        <w:sz w:val="20"/>
-                                        <w:szCs w:val="20"/>
-                                      </w:rPr>
-                                      <w:br/>
-                                      <w:t>When you’re ready to add your content, just click here and start typing.]</w:t>
-                                    </w:r>
-                                  </w:p>
-                                </w:sdtContent>
-                              </w:sdt>
-                            </w:txbxContent>
-                          </wps:txbx>
-                          <wps:bodyPr rot="0" spcFirstLastPara="0" vertOverflow="overflow" horzOverflow="overflow" vert="horz" wrap="square" lIns="1600200" tIns="0" rIns="685800" bIns="0" numCol="1" spcCol="0" rtlCol="0" fromWordArt="0" anchor="t" anchorCtr="0" forceAA="0" compatLnSpc="1">
-                            <a:prstTxWarp prst="textNoShape">
-                              <a:avLst/>
-                            </a:prstTxWarp>
-                            <a:spAutoFit/>
-                          </wps:bodyPr>
-                        </wps:wsp>
-                      </a:graphicData>
-                    </a:graphic>
-                    <wp14:sizeRelH relativeFrom="page">
-                      <wp14:pctWidth>94100</wp14:pctWidth>
-                    </wp14:sizeRelH>
-                    <wp14:sizeRelV relativeFrom="page">
-                      <wp14:pctHeight>10000</wp14:pctHeight>
-                    </wp14:sizeRelV>
-                  </wp:anchor>
-                </w:drawing>
-              </mc:Choice>
-              <mc:Fallback>
-                <w:pict>
-                  <v:shape id="Text Box 153" o:spid="_x0000_s1027" type="#_x0000_t202" style="position:absolute;margin-left:0;margin-top:0;width:8in;height:79.5pt;z-index:251661312;visibility:visible;mso-wrap-style:square;mso-width-percent:941;mso-height-percent:100;mso-top-percent:700;mso-wrap-distance-left:9pt;mso-wrap-distance-top:0;mso-wrap-distance-right:9pt;mso-wrap-distance-bottom:0;mso-position-horizontal:center;mso-position-horizontal-relative:page;mso-position-vertical-relative:page;mso-width-percent:941;mso-height-percent:100;mso-top-percent:700;mso-width-relative:page;mso-height-relative:page;v-text-anchor:top" o:gfxdata="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" filled="f" stroked="f" strokeweight=".5pt">
-                    <v:textbox style="mso-fit-shape-to-text:t" inset="126pt,0,54pt,0">
-                      <w:txbxContent>
-                        <w:p>
-                          <w:pPr>
-                            <w:pStyle w:val="NoSpacing"/>
-                            <w:jc w:val="right"/>
-                            <w:rPr>
-                              <w:color w:val="5B9BD5" w:themeColor="accent1"/>
-                              <w:sz w:val="28"/>
-                              <w:szCs w:val="28"/>
-                            </w:rPr>
-                          </w:pPr>
-                          <w:r>
-                            <w:rPr>
-                              <w:color w:val="5B9BD5" w:themeColor="accent1"/>
-                              <w:sz w:val="28"/>
-                              <w:szCs w:val="28"/>
-                            </w:rPr>
-                            <w:t>Abstract</w:t>
-                          </w:r>
-                        </w:p>
-                        <w:sdt>
-                          <w:sdtPr>
-                            <w:rPr>
-                              <w:color w:val="595959" w:themeColor="text1" w:themeTint="A6"/>
-                              <w:sz w:val="20"/>
-                              <w:szCs w:val="20"/>
-                            </w:rPr>
-                            <w:alias w:val="Abstract"/>
-                            <w:tag w:val=""/>
-                            <w:id w:val="1375273687"/>
-                            <w:showingPlcHdr/>
-                            <w:dataBinding w:prefixMappings="xmlns:ns0='http://schemas.microsoft.com/office/2006/coverPageProps' " w:xpath="/ns0:CoverPageProperties[1]/ns0:Abstract[1]" w:storeItemID="{55AF091B-3C7A-41E3-B477-F2FDAA23CFDA}"/>
-                            <w:text w:multiLine="1"/>
-                          </w:sdtPr>
-                          <w:sdtContent>
-                            <w:p>
-                              <w:pPr>
-                                <w:pStyle w:val="NoSpacing"/>
-                                <w:jc w:val="right"/>
-                                <w:rPr>
-                                  <w:color w:val="595959" w:themeColor="text1" w:themeTint="A6"/>
-                                  <w:sz w:val="20"/>
-                                  <w:szCs w:val="20"/>
-                                </w:rPr>
-                              </w:pPr>
-                              <w:r>
-                                <w:rPr>
-                                  <w:color w:val="595959" w:themeColor="text1" w:themeTint="A6"/>
-                                  <w:sz w:val="20"/>
-                                  <w:szCs w:val="20"/>
-                                </w:rPr>
-                                <w:t xml:space="preserve">[Draw your reader in with an engaging abstract. It is typically a short summary of the document. </w:t>
-                              </w:r>
-                              <w:r>
-                                <w:rPr>
-                                  <w:color w:val="595959" w:themeColor="text1" w:themeTint="A6"/>
-                                  <w:sz w:val="20"/>
-                                  <w:szCs w:val="20"/>
-                                </w:rPr>
-                                <w:br/>
-                                <w:t>When you’re ready to add your content, just click here and start typing.]</w:t>
-                              </w:r>
-                            </w:p>
-                          </w:sdtContent>
-                        </w:sdt>
                       </w:txbxContent>
                     </v:textbox>
                     <w10:wrap type="square" anchorx="page" anchory="page"/>
@@ -907,6 +687,7 @@
                                   <w:dataBinding w:prefixMappings="xmlns:ns0='http://purl.org/dc/elements/1.1/' xmlns:ns1='http://schemas.openxmlformats.org/package/2006/metadata/core-properties' " w:xpath="/ns1:coreProperties[1]/ns0:subject[1]" w:storeItemID="{6C3C8BC8-F283-45AE-878A-BAB7291924A1}"/>
                                   <w:text/>
                                 </w:sdtPr>
+                                <w:sdtEndPr/>
                                 <w:sdtContent>
                                   <w:p>
                                     <w:pPr>
@@ -951,7 +732,7 @@
               </mc:Choice>
               <mc:Fallback>
                 <w:pict>
-                  <v:shape id="Text Box 154" o:spid="_x0000_s1028" type="#_x0000_t202" style="position:absolute;margin-left:0;margin-top:0;width:8in;height:286.5pt;z-index:251659264;visibility:visible;mso-wrap-style:square;mso-width-percent:941;mso-height-percent:363;mso-top-percent:300;mso-wrap-distance-left:9pt;mso-wrap-distance-top:0;mso-wrap-distance-right:9pt;mso-wrap-distance-bottom:0;mso-position-horizontal:center;mso-position-horizontal-relative:page;mso-position-vertical-relative:page;mso-width-percent:941;mso-height-percent:363;mso-top-percent:300;mso-width-relative:page;mso-height-relative:page;v-text-anchor:bottom" o:gfxdata="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" filled="f" stroked="f" strokeweight=".5pt">
+                  <v:shape id="Text Box 154" o:spid="_x0000_s1027" type="#_x0000_t202" style="position:absolute;margin-left:0;margin-top:0;width:8in;height:286.5pt;z-index:251659264;visibility:visible;mso-wrap-style:square;mso-width-percent:941;mso-height-percent:363;mso-top-percent:300;mso-wrap-distance-left:9pt;mso-wrap-distance-top:0;mso-wrap-distance-right:9pt;mso-wrap-distance-bottom:0;mso-position-horizontal:center;mso-position-horizontal-relative:page;mso-position-vertical-relative:page;mso-width-percent:941;mso-height-percent:363;mso-top-percent:300;mso-width-relative:page;mso-height-relative:page;v-text-anchor:bottom" o:gfxdata="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" filled="f" stroked="f" strokeweight=".5pt">
                     <v:textbox inset="126pt,0,54pt,0">
                       <w:txbxContent>
                         <w:p>
@@ -1008,6 +789,7 @@
                             <w:dataBinding w:prefixMappings="xmlns:ns0='http://purl.org/dc/elements/1.1/' xmlns:ns1='http://schemas.openxmlformats.org/package/2006/metadata/core-properties' " w:xpath="/ns1:coreProperties[1]/ns0:subject[1]" w:storeItemID="{6C3C8BC8-F283-45AE-878A-BAB7291924A1}"/>
                             <w:text/>
                           </w:sdtPr>
+                          <w:sdtEndPr/>
                           <w:sdtContent>
                             <w:p>
                               <w:pPr>
@@ -1044,11 +826,177 @@
             <w:br w:type="page"/>
           </w:r>
         </w:p>
-        <w:bookmarkStart w:id="0" w:name="_GoBack" w:displacedByCustomXml="next"/>
-        <w:bookmarkEnd w:id="0" w:displacedByCustomXml="next"/>
       </w:sdtContent>
     </w:sdt>
-    <w:p/>
+    <w:p>
+      <w:pPr>
+        <w:pStyle w:val="Heading1"/>
+        <w:spacing w:after="160"/>
+      </w:pPr>
+      <w:r>
+        <w:lastRenderedPageBreak/>
+        <w:t>Co</w:t>
+      </w:r>
+      <w:bookmarkStart w:id="0" w:name="_GoBack"/>
+      <w:bookmarkEnd w:id="0"/>
+      <w:r>
+        <w:t>de:</w:t>
+      </w:r>
+    </w:p>
+    <w:p>
+      <w:pPr>
+        <w:rPr>
+          <w:rStyle w:val="Heading1Char"/>
+        </w:rPr>
+      </w:pPr>
+      <w:r>
+        <w:t xml:space="preserve">All code can be found on the team’s </w:t>
+      </w:r>
+      <w:proofErr w:type="spellStart"/>
+      <w:r>
+        <w:t>GutHub</w:t>
+      </w:r>
+      <w:proofErr w:type="spellEnd"/>
+      <w:r>
+        <w:t xml:space="preserve"> at: </w:t>
+      </w:r>
+      <w:hyperlink r:id="rId7" w:history="1">
+        <w:r>
+          <w:rPr>
+            <w:rStyle w:val="Hyperlink"/>
+          </w:rPr>
+          <w:t>https://github.com/Kjven/eece310_app</w:t>
+        </w:r>
+      </w:hyperlink>
+      <w:r>
+        <w:br/>
+      </w:r>
+      <w:r>
+        <w:br/>
+      </w:r>
+      <w:r>
+        <w:rPr>
+          <w:rStyle w:val="Heading1Char"/>
+        </w:rPr>
+        <w:t>Summary</w:t>
+      </w:r>
+      <w:r>
+        <w:rPr>
+          <w:rStyle w:val="Heading1Char"/>
+        </w:rPr>
+        <w:t>:</w:t>
+      </w:r>
+    </w:p>
+    <w:p>
+      <w:r>
+        <w:t xml:space="preserve">Our project is an Android app which enables the user to easily see the tide heights for stations around their location. When the app is opened the user is greeted with a page displaying their current location and a list of stations. The user can then select a station, sort the list by closest location, or sort the list alphabetically. See figure below for screenshot. </w:t>
+      </w:r>
+    </w:p>
+    <w:p>
+      <w:pPr>
+        <w:jc w:val="center"/>
+      </w:pPr>
+      <w:r>
+        <w:rPr>
+          <w:noProof/>
+          <w:lang w:eastAsia="en-CA"/>
+        </w:rPr>
+        <w:drawing>
+          <wp:inline distT="0" distB="0" distL="0" distR="0">
+            <wp:extent cx="1667435" cy="2964329"/>
+            <wp:effectExtent l="0" t="0" r="9525" b="7620"/>
+            <wp:docPr id="1" name="Picture 1"/>
+            <wp:cNvGraphicFramePr>
+              <a:graphicFrameLocks xmlns:a="http://schemas.openxmlformats.org/drawingml/2006/main" noChangeAspect="1"/>
+            </wp:cNvGraphicFramePr>
+            <a:graphic xmlns:a="http://schemas.openxmlformats.org/drawingml/2006/main">
+              <a:graphicData uri="http://schemas.openxmlformats.org/drawingml/2006/picture">
+                <pic:pic xmlns:pic="http://schemas.openxmlformats.org/drawingml/2006/picture">
+                  <pic:nvPicPr>
+                    <pic:cNvPr id="1" name="Screenshot_2014-03-31-17-32-32.png"/>
+                    <pic:cNvPicPr/>
+                  </pic:nvPicPr>
+                  <pic:blipFill>
+                    <a:blip r:embed="rId8" cstate="print">
+                      <a:extLst>
+                        <a:ext uri="{28A0092B-C50C-407E-A947-70E740481C1C}">
+                          <a14:useLocalDpi xmlns:a14="http://schemas.microsoft.com/office/drawing/2010/main" val="0"/>
+                        </a:ext>
+                      </a:extLst>
+                    </a:blip>
+                    <a:stretch>
+                      <a:fillRect/>
+                    </a:stretch>
+                  </pic:blipFill>
+                  <pic:spPr>
+                    <a:xfrm>
+                      <a:off x="0" y="0"/>
+                      <a:ext cx="1674145" cy="2976258"/>
+                    </a:xfrm>
+                    <a:prstGeom prst="rect">
+                      <a:avLst/>
+                    </a:prstGeom>
+                  </pic:spPr>
+                </pic:pic>
+              </a:graphicData>
+            </a:graphic>
+          </wp:inline>
+        </w:drawing>
+      </w:r>
+    </w:p>
+    <w:p>
+      <w:pPr>
+        <w:rPr>
+          <w:rStyle w:val="Heading1Char"/>
+        </w:rPr>
+      </w:pPr>
+      <w:r>
+        <w:t>Once the user selects a station, the tide heights are displayed as a sine wave on a liner plot. The user can scroll and zoom this plot to get more accurate info. Tide data for up to 5 days is cached in the event of a bad internet connection.</w:t>
+      </w:r>
+      <w:r>
+        <w:t xml:space="preserve"> Originally, we planned to display the tide height in a radial plot, however due to licensing concerns we had to change to the linear view.</w:t>
+      </w:r>
+      <w:r>
+        <w:br/>
+      </w:r>
+      <w:r>
+        <w:br/>
+      </w:r>
+      <w:r>
+        <w:rPr>
+          <w:rStyle w:val="Heading1Char"/>
+        </w:rPr>
+        <w:t>Deliverables:</w:t>
+      </w:r>
+    </w:p>
+    <w:p>
+      <w:r>
+        <w:t xml:space="preserve">Deliverables for this project </w:t>
+      </w:r>
+      <w:r>
+        <w:t>are</w:t>
+      </w:r>
+      <w:r>
+        <w:t xml:space="preserve"> simple, just the android app itself.</w:t>
+      </w:r>
+      <w:r>
+        <w:t xml:space="preserve"> It is local to our PCs and must be run in development mode as we haven’t released to the general market. </w:t>
+      </w:r>
+    </w:p>
+    <w:p>
+      <w:pPr>
+        <w:pStyle w:val="Heading1"/>
+        <w:spacing w:after="160"/>
+      </w:pPr>
+      <w:r>
+        <w:t>Development Summary:</w:t>
+      </w:r>
+    </w:p>
+    <w:p>
+      <w:r>
+        <w:t>Summary</w:t>
+      </w:r>
+    </w:p>
     <w:sectPr>
       <w:pgSz w:w="12240" w:h="15840"/>
       <w:pgMar w:top="1440" w:right="1440" w:bottom="1440" w:left="1440" w:header="708" w:footer="708" w:gutter="0"/>
@@ -1455,6 +1403,27 @@
     <w:name w:val="Normal"/>
     <w:qFormat/>
   </w:style>
+  <w:style w:type="paragraph" w:styleId="Heading1">
+    <w:name w:val="heading 1"/>
+    <w:basedOn w:val="Normal"/>
+    <w:next w:val="Normal"/>
+    <w:link w:val="Heading1Char"/>
+    <w:uiPriority w:val="9"/>
+    <w:qFormat/>
+    <w:rsid w:val="00F44A24"/>
+    <w:pPr>
+      <w:keepNext/>
+      <w:keepLines/>
+      <w:spacing w:before="240" w:after="0"/>
+      <w:outlineLvl w:val="0"/>
+    </w:pPr>
+    <w:rPr>
+      <w:rFonts w:asciiTheme="majorHAnsi" w:eastAsiaTheme="majorEastAsia" w:hAnsiTheme="majorHAnsi" w:cstheme="majorBidi"/>
+      <w:color w:val="2E74B5" w:themeColor="accent1" w:themeShade="BF"/>
+      <w:sz w:val="32"/>
+      <w:szCs w:val="32"/>
+    </w:rPr>
+  </w:style>
   <w:style w:type="character" w:default="1" w:styleId="DefaultParagraphFont">
     <w:name w:val="Default Paragraph Font"/>
     <w:uiPriority w:val="1"/>
@@ -1505,6 +1474,30 @@
     <w:rPr>
       <w:rFonts w:eastAsiaTheme="minorEastAsia"/>
       <w:lang w:val="en-US"/>
+    </w:rPr>
+  </w:style>
+  <w:style w:type="character" w:customStyle="1" w:styleId="Heading1Char">
+    <w:name w:val="Heading 1 Char"/>
+    <w:basedOn w:val="DefaultParagraphFont"/>
+    <w:link w:val="Heading1"/>
+    <w:uiPriority w:val="9"/>
+    <w:rsid w:val="00F44A24"/>
+    <w:rPr>
+      <w:rFonts w:asciiTheme="majorHAnsi" w:eastAsiaTheme="majorEastAsia" w:hAnsiTheme="majorHAnsi" w:cstheme="majorBidi"/>
+      <w:color w:val="2E74B5" w:themeColor="accent1" w:themeShade="BF"/>
+      <w:sz w:val="32"/>
+      <w:szCs w:val="32"/>
+    </w:rPr>
+  </w:style>
+  <w:style w:type="character" w:styleId="Hyperlink">
+    <w:name w:val="Hyperlink"/>
+    <w:basedOn w:val="DefaultParagraphFont"/>
+    <w:uiPriority w:val="99"/>
+    <w:unhideWhenUsed/>
+    <w:rsid w:val="00F44A24"/>
+    <w:rPr>
+      <w:color w:val="0563C1" w:themeColor="hyperlink"/>
+      <w:u w:val="single"/>
     </w:rPr>
   </w:style>
 </w:styles>
@@ -1774,7 +1767,7 @@
 <file path=customXml/item1.xml><?xml version="1.0" encoding="utf-8"?>
 <CoverPageProperties xmlns="http://schemas.microsoft.com/office/2006/coverPageProps">
   <PublishDate/>
-  <Abstract/>
+  <Abstract>TideGrab is intended to provide a basic display of the tide heights around the user’s area. Tide stations are named and sorted by closest location enabling the user to select the closest easily.</Abstract>
   <CompanyAddress/>
   <CompanyPhone/>
   <CompanyFax/>

</xml_diff>

<commit_message>
Finished the project documentation.
</commit_message>
<xml_diff>
--- a/TideGrab/docs/Project Summary.docx
+++ b/TideGrab/docs/Project Summary.docx
@@ -10,6 +10,7 @@
           <w:docPartUnique/>
         </w:docPartObj>
       </w:sdtPr>
+      <w:sdtEndPr/>
       <w:sdtContent>
         <w:p>
           <w:r>
@@ -358,6 +359,7 @@
                                   <w:dataBinding w:prefixMappings="xmlns:ns0='http://purl.org/dc/elements/1.1/' xmlns:ns1='http://schemas.openxmlformats.org/package/2006/metadata/core-properties' " w:xpath="/ns1:coreProperties[1]/ns0:creator[1]" w:storeItemID="{6C3C8BC8-F283-45AE-878A-BAB7291924A1}"/>
                                   <w:text/>
                                 </w:sdtPr>
+                                <w:sdtEndPr/>
                                 <w:sdtContent>
                                   <w:p>
                                     <w:pPr>
@@ -424,6 +426,7 @@
                                     <w:dataBinding w:prefixMappings="xmlns:ns0='http://schemas.microsoft.com/office/2006/coverPageProps' " w:xpath="/ns0:CoverPageProperties[1]/ns0:CompanyEmail[1]" w:storeItemID="{55AF091B-3C7A-41E3-B477-F2FDAA23CFDA}"/>
                                     <w:text/>
                                   </w:sdtPr>
+                                  <w:sdtEndPr/>
                                   <w:sdtContent>
                                     <w:r>
                                       <w:rPr>
@@ -682,6 +685,7 @@
                                   <w:dataBinding w:prefixMappings="xmlns:ns0='http://purl.org/dc/elements/1.1/' xmlns:ns1='http://schemas.openxmlformats.org/package/2006/metadata/core-properties' " w:xpath="/ns1:coreProperties[1]/ns0:subject[1]" w:storeItemID="{6C3C8BC8-F283-45AE-878A-BAB7291924A1}"/>
                                   <w:text/>
                                 </w:sdtPr>
+                                <w:sdtEndPr/>
                                 <w:sdtContent>
                                   <w:p>
                                     <w:pPr>
@@ -939,27 +943,86 @@
       </w:r>
     </w:p>
     <w:p>
+      <w:r>
+        <w:t>Once the user selects a station, the tide heights are displayed as a sine wave on a liner plot. The user can scroll and zoom this plot to get more accurate info. Tide data for up to 5 days is cached in the event of a bad internet connection.</w:t>
+      </w:r>
+      <w:r>
+        <w:t xml:space="preserve"> Originally, we planned to display the tide height in a radial plot, however due to licensing concerns we had to change to the linear view.</w:t>
+      </w:r>
+      <w:r>
+        <w:t xml:space="preserve"> The plot below shows the new graph style that we used.</w:t>
+      </w:r>
+    </w:p>
+    <w:p>
+      <w:pPr>
+        <w:jc w:val="center"/>
+      </w:pPr>
+      <w:r>
+        <w:rPr>
+          <w:noProof/>
+          <w:lang w:eastAsia="en-CA"/>
+        </w:rPr>
+        <w:drawing>
+          <wp:inline distT="0" distB="0" distL="0" distR="0">
+            <wp:extent cx="3757637" cy="2113110"/>
+            <wp:effectExtent l="0" t="0" r="0" b="1905"/>
+            <wp:docPr id="2" name="Picture 2" descr="C:\Users\Kevin\AppData\Local\Microsoft\Windows\INetCache\Content.Word\Screenshot_2014-04-01-18-52-12.png"/>
+            <wp:cNvGraphicFramePr>
+              <a:graphicFrameLocks xmlns:a="http://schemas.openxmlformats.org/drawingml/2006/main" noChangeAspect="1"/>
+            </wp:cNvGraphicFramePr>
+            <a:graphic xmlns:a="http://schemas.openxmlformats.org/drawingml/2006/main">
+              <a:graphicData uri="http://schemas.openxmlformats.org/drawingml/2006/picture">
+                <pic:pic xmlns:pic="http://schemas.openxmlformats.org/drawingml/2006/picture">
+                  <pic:nvPicPr>
+                    <pic:cNvPr id="0" name="Picture 5" descr="C:\Users\Kevin\AppData\Local\Microsoft\Windows\INetCache\Content.Word\Screenshot_2014-04-01-18-52-12.png"/>
+                    <pic:cNvPicPr>
+                      <a:picLocks noChangeAspect="1" noChangeArrowheads="1"/>
+                    </pic:cNvPicPr>
+                  </pic:nvPicPr>
+                  <pic:blipFill>
+                    <a:blip r:embed="rId9" cstate="print">
+                      <a:extLst>
+                        <a:ext uri="{28A0092B-C50C-407E-A947-70E740481C1C}">
+                          <a14:useLocalDpi xmlns:a14="http://schemas.microsoft.com/office/drawing/2010/main" val="0"/>
+                        </a:ext>
+                      </a:extLst>
+                    </a:blip>
+                    <a:srcRect/>
+                    <a:stretch>
+                      <a:fillRect/>
+                    </a:stretch>
+                  </pic:blipFill>
+                  <pic:spPr bwMode="auto">
+                    <a:xfrm>
+                      <a:off x="0" y="0"/>
+                      <a:ext cx="3764214" cy="2116809"/>
+                    </a:xfrm>
+                    <a:prstGeom prst="rect">
+                      <a:avLst/>
+                    </a:prstGeom>
+                    <a:noFill/>
+                    <a:ln>
+                      <a:noFill/>
+                    </a:ln>
+                  </pic:spPr>
+                </pic:pic>
+              </a:graphicData>
+            </a:graphic>
+          </wp:inline>
+        </w:drawing>
+      </w:r>
+    </w:p>
+    <w:p>
       <w:pPr>
         <w:rPr>
           <w:rStyle w:val="Heading1Char"/>
         </w:rPr>
       </w:pPr>
       <w:r>
-        <w:t>Once the user selects a station, the tide heights are displayed as a sine wave on a liner plot. The user can scroll and zoom this plot to get more accurate info. Tide data for up to 5 days is cached in the event of a bad internet connection.</w:t>
-      </w:r>
-      <w:r>
-        <w:t xml:space="preserve"> Originally, we planned to display the tide height in a radial plot, however due to licensing concerns we had to change to the linear view.</w:t>
-      </w:r>
-      <w:r>
-        <w:br/>
-      </w:r>
-      <w:r>
-        <w:br/>
-      </w:r>
-      <w:r>
         <w:rPr>
           <w:rStyle w:val="Heading1Char"/>
         </w:rPr>
+        <w:lastRenderedPageBreak/>
         <w:t>Deliverables:</w:t>
       </w:r>
     </w:p>
@@ -1000,7 +1063,75 @@
       </w:r>
     </w:p>
     <w:p>
+      <w:r>
+        <w:t>Development was completed entirely using Eclipse with the Android SDK plugin. The app is written entirely in java as a native android app. This limited our reach to android only as opposed to android and IOS.</w:t>
+      </w:r>
+    </w:p>
+    <w:p>
+      <w:r>
+        <w:t xml:space="preserve">Primarily used waterfall for development. We had clearly defined objectives and requirements which allowed us to expedite the early stages of planning. Work was divided amongst developers and each person developed then integrated their code. Pair programming was also used in the end to help speed integration of the pieces of each person’s work. </w:t>
+      </w:r>
+    </w:p>
+    <w:p>
+      <w:r>
+        <w:t xml:space="preserve">Since the primary functions of our app are all graphical, we were unable to find a way to run unit tests. All testing was carried out through the interaction with the app on an actual phone. Each developer had a phone which allowed us to all test concurrently. </w:t>
+      </w:r>
+    </w:p>
+    <w:p>
+      <w:r>
+        <w:t>Halfway through the project, we were forced to change the graph style from a radial plot to a linear view. This was due to patent concerns and unfortunately took away much of the novelty of our app.</w:t>
+      </w:r>
+      <w:r>
+        <w:t xml:space="preserve"> To accomplish the new style of graph we were able to pull in an android library called </w:t>
+      </w:r>
+      <w:proofErr w:type="spellStart"/>
+      <w:r>
+        <w:t>GraphView</w:t>
+      </w:r>
+      <w:proofErr w:type="spellEnd"/>
+      <w:r>
+        <w:t xml:space="preserve"> to handle the graphing. </w:t>
+      </w:r>
+    </w:p>
+    <w:p>
+      <w:r>
+        <w:t>The app implements caching in order to enable the user to get tide data even when no internet connection is present. When tide data is downloaded, 5 days are parsed and stored in the local storage of the app. Additionally, we have implemented GPS in order to find the closes station. We found his challenging as we are developing across different versions of android (4.0 to 4.4.2).</w:t>
+      </w:r>
+    </w:p>
+    <w:p>
+      <w:r>
+        <w:t xml:space="preserve">Care was taken to make the app modular, which was a help in enabling us to integrate the individual components. A UML diagram is included on the next page describing the class structure of the main classes. </w:t>
+      </w:r>
+    </w:p>
+    <w:p>
       <w:bookmarkStart w:id="0" w:name="_GoBack"/>
+      <w:r>
+        <w:lastRenderedPageBreak/>
+        <w:pict>
+          <v:shapetype id="_x0000_t75" coordsize="21600,21600" o:spt="75" o:preferrelative="t" path="m@4@5l@4@11@9@11@9@5xe" filled="f" stroked="f">
+            <v:stroke joinstyle="miter"/>
+            <v:formulas>
+              <v:f eqn="if lineDrawn pixelLineWidth 0"/>
+              <v:f eqn="sum @0 1 0"/>
+              <v:f eqn="sum 0 0 @1"/>
+              <v:f eqn="prod @2 1 2"/>
+              <v:f eqn="prod @3 21600 pixelWidth"/>
+              <v:f eqn="prod @3 21600 pixelHeight"/>
+              <v:f eqn="sum @0 0 1"/>
+              <v:f eqn="prod @6 1 2"/>
+              <v:f eqn="prod @7 21600 pixelWidth"/>
+              <v:f eqn="sum @8 21600 0"/>
+              <v:f eqn="prod @7 21600 pixelHeight"/>
+              <v:f eqn="sum @10 21600 0"/>
+            </v:formulas>
+            <v:path o:extrusionok="f" gradientshapeok="t" o:connecttype="rect"/>
+            <o:lock v:ext="edit" aspectratio="t"/>
+          </v:shapetype>
+          <v:shape id="_x0000_i1025" type="#_x0000_t75" style="width:467.7pt;height:332.75pt">
+            <v:imagedata r:id="rId10" o:title="UML"/>
+          </v:shape>
+        </w:pict>
+      </w:r>
       <w:bookmarkEnd w:id="0"/>
     </w:p>
     <w:sectPr>

</xml_diff>